<commit_message>
updates to bus electronics
</commit_message>
<xml_diff>
--- a/qual-checklists/Qual Checklist - BUS Electronics.docx
+++ b/qual-checklists/Qual Checklist - BUS Electronics.docx
@@ -186,7 +186,11 @@
             <w:tcW w:w="1559" w:type="dxa"/>
             <w:shd w:val="clear" w:color="auto" w:fill="auto"/>
           </w:tcPr>
-          <w:p/>
+          <w:p>
+            <w:r>
+              <w:t>2018-05-29</w:t>
+            </w:r>
+          </w:p>
         </w:tc>
         <w:tc>
           <w:tcPr>
@@ -306,7 +310,11 @@
             <w:tcW w:w="1559" w:type="dxa"/>
             <w:shd w:val="clear" w:color="auto" w:fill="auto"/>
           </w:tcPr>
-          <w:p/>
+          <w:p>
+            <w:r>
+              <w:t>2018-05-29</w:t>
+            </w:r>
+          </w:p>
         </w:tc>
         <w:tc>
           <w:tcPr>
@@ -336,7 +344,13 @@
             <w:tcW w:w="1559" w:type="dxa"/>
             <w:shd w:val="clear" w:color="auto" w:fill="auto"/>
           </w:tcPr>
-          <w:p/>
+          <w:p>
+            <w:r>
+              <w:t>2018-05-29</w:t>
+            </w:r>
+            <w:bookmarkStart w:id="0" w:name="_GoBack"/>
+            <w:bookmarkEnd w:id="0"/>
+          </w:p>
         </w:tc>
         <w:tc>
           <w:tcPr>
@@ -491,14 +505,30 @@
             <w:tcW w:w="1559" w:type="dxa"/>
             <w:shd w:val="clear" w:color="auto" w:fill="auto"/>
           </w:tcPr>
-          <w:p/>
-        </w:tc>
-        <w:tc>
-          <w:tcPr>
-            <w:tcW w:w="3969" w:type="dxa"/>
-            <w:shd w:val="clear" w:color="auto" w:fill="auto"/>
-          </w:tcPr>
-          <w:p/>
+          <w:p>
+            <w:r>
+              <w:t>N/A</w:t>
+            </w:r>
+          </w:p>
+        </w:tc>
+        <w:tc>
+          <w:tcPr>
+            <w:tcW w:w="3969" w:type="dxa"/>
+            <w:shd w:val="clear" w:color="auto" w:fill="auto"/>
+          </w:tcPr>
+          <w:p>
+            <w:r>
+              <w:t xml:space="preserve">No new panels for </w:t>
+            </w:r>
+            <w:proofErr w:type="spellStart"/>
+            <w:r>
+              <w:t>qual</w:t>
+            </w:r>
+            <w:proofErr w:type="spellEnd"/>
+            <w:r>
+              <w:t xml:space="preserve"> testing</w:t>
+            </w:r>
+          </w:p>
         </w:tc>
       </w:tr>
       <w:tr>
@@ -725,7 +755,11 @@
             <w:tcW w:w="3969" w:type="dxa"/>
             <w:shd w:val="clear" w:color="auto" w:fill="auto"/>
           </w:tcPr>
-          <w:p/>
+          <w:p>
+            <w:r>
+              <w:t xml:space="preserve">Only attach few solar panels </w:t>
+            </w:r>
+          </w:p>
         </w:tc>
       </w:tr>
       <w:tr>
@@ -882,6 +916,101 @@
               <w:rPr>
                 <w:b/>
               </w:rPr>
+              <w:t>Fit Check</w:t>
+            </w:r>
+          </w:p>
+        </w:tc>
+        <w:tc>
+          <w:tcPr>
+            <w:tcW w:w="1559" w:type="dxa"/>
+            <w:shd w:val="clear" w:color="auto" w:fill="auto"/>
+          </w:tcPr>
+          <w:p/>
+        </w:tc>
+        <w:tc>
+          <w:tcPr>
+            <w:tcW w:w="3969" w:type="dxa"/>
+            <w:shd w:val="clear" w:color="auto" w:fill="auto"/>
+          </w:tcPr>
+          <w:p/>
+        </w:tc>
+      </w:tr>
+      <w:tr>
+        <w:tc>
+          <w:tcPr>
+            <w:tcW w:w="3823" w:type="dxa"/>
+            <w:shd w:val="clear" w:color="auto" w:fill="D9E2F3" w:themeFill="accent1" w:themeFillTint="33"/>
+          </w:tcPr>
+          <w:p>
+            <w:pPr>
+              <w:pStyle w:val="ListParagraph"/>
+            </w:pPr>
+            <w:r>
+              <w:t>Connect BUS PCB to transceiver</w:t>
+            </w:r>
+          </w:p>
+        </w:tc>
+        <w:tc>
+          <w:tcPr>
+            <w:tcW w:w="1559" w:type="dxa"/>
+            <w:shd w:val="clear" w:color="auto" w:fill="auto"/>
+          </w:tcPr>
+          <w:p/>
+        </w:tc>
+        <w:tc>
+          <w:tcPr>
+            <w:tcW w:w="3969" w:type="dxa"/>
+            <w:shd w:val="clear" w:color="auto" w:fill="auto"/>
+          </w:tcPr>
+          <w:p/>
+        </w:tc>
+      </w:tr>
+      <w:tr>
+        <w:tc>
+          <w:tcPr>
+            <w:tcW w:w="3823" w:type="dxa"/>
+            <w:shd w:val="clear" w:color="auto" w:fill="D9E2F3" w:themeFill="accent1" w:themeFillTint="33"/>
+          </w:tcPr>
+          <w:p>
+            <w:pPr>
+              <w:pStyle w:val="ListParagraph"/>
+            </w:pPr>
+            <w:r>
+              <w:t>Verify attachment of BUS PCB and transceiver to primary structure</w:t>
+            </w:r>
+          </w:p>
+        </w:tc>
+        <w:tc>
+          <w:tcPr>
+            <w:tcW w:w="1559" w:type="dxa"/>
+            <w:shd w:val="clear" w:color="auto" w:fill="auto"/>
+          </w:tcPr>
+          <w:p/>
+        </w:tc>
+        <w:tc>
+          <w:tcPr>
+            <w:tcW w:w="3969" w:type="dxa"/>
+            <w:shd w:val="clear" w:color="auto" w:fill="auto"/>
+          </w:tcPr>
+          <w:p/>
+        </w:tc>
+      </w:tr>
+      <w:tr>
+        <w:tc>
+          <w:tcPr>
+            <w:tcW w:w="3823" w:type="dxa"/>
+            <w:shd w:val="clear" w:color="auto" w:fill="D9E2F3" w:themeFill="accent1" w:themeFillTint="33"/>
+          </w:tcPr>
+          <w:p>
+            <w:pPr>
+              <w:rPr>
+                <w:b/>
+              </w:rPr>
+            </w:pPr>
+            <w:r>
+              <w:rPr>
+                <w:b/>
+              </w:rPr>
               <w:t xml:space="preserve">OBC </w:t>
             </w:r>
             <w:r>
@@ -1008,6 +1137,7 @@
               <w:pStyle w:val="ListParagraph"/>
             </w:pPr>
             <w:r>
+              <w:lastRenderedPageBreak/>
               <w:t>CAN Communication</w:t>
             </w:r>
           </w:p>
@@ -1038,13 +1168,11 @@
               <w:pStyle w:val="ListParagraph"/>
             </w:pPr>
             <w:r>
-              <w:t xml:space="preserve">UART Communication to </w:t>
-            </w:r>
-            <w:proofErr w:type="spellStart"/>
-            <w:r>
-              <w:t>transciever</w:t>
-            </w:r>
-            <w:proofErr w:type="spellEnd"/>
+              <w:t>UART Communication to transcei</w:t>
+            </w:r>
+            <w:r>
+              <w:t>ver</w:t>
+            </w:r>
           </w:p>
         </w:tc>
         <w:tc>
@@ -1109,7 +1237,6 @@
               <w:pStyle w:val="ListParagraph"/>
             </w:pPr>
             <w:r>
-              <w:lastRenderedPageBreak/>
               <w:t>Power-on</w:t>
             </w:r>
           </w:p>
@@ -1388,7 +1515,13 @@
               <w:pStyle w:val="ListParagraph"/>
             </w:pPr>
             <w:r>
-              <w:t>RBF and limit switch integration</w:t>
+              <w:t xml:space="preserve">RBF and </w:t>
+            </w:r>
+            <w:r>
+              <w:t>deployment</w:t>
+            </w:r>
+            <w:r>
+              <w:t xml:space="preserve"> switch integration</w:t>
             </w:r>
           </w:p>
         </w:tc>
@@ -2043,8 +2176,6 @@
                             </w:rPr>
                             <w:t>OBC-COM-EPS QUAL</w:t>
                           </w:r>
-                          <w:bookmarkStart w:id="0" w:name="_GoBack"/>
-                          <w:bookmarkEnd w:id="0"/>
                           <w:r>
                             <w:rPr>
                               <w:rFonts w:ascii="Montserrat" w:hAnsi="Montserrat"/>
@@ -2233,8 +2364,6 @@
                       </w:rPr>
                       <w:t>OBC-COM-EPS QUAL</w:t>
                     </w:r>
-                    <w:bookmarkStart w:id="1" w:name="_GoBack"/>
-                    <w:bookmarkEnd w:id="1"/>
                     <w:r>
                       <w:rPr>
                         <w:rFonts w:ascii="Montserrat" w:hAnsi="Montserrat"/>

</xml_diff>

<commit_message>
Minor header edits to BUS checklist - Updated revision number - Included approval from Ali, Dylan - gitattributes file is used for diff'ing .docx files on git
</commit_message>
<xml_diff>
--- a/qual-checklists/Qual Checklist - BUS Electronics.docx
+++ b/qual-checklists/Qual Checklist - BUS Electronics.docx
@@ -199,6 +199,8 @@
           </w:tcPr>
           <w:p/>
         </w:tc>
+        <w:bookmarkStart w:id="0" w:name="_GoBack"/>
+        <w:bookmarkEnd w:id="0"/>
       </w:tr>
       <w:tr>
         <w:tc>
@@ -348,8 +350,6 @@
             <w:r>
               <w:t>2018-05-29</w:t>
             </w:r>
-            <w:bookmarkStart w:id="0" w:name="_GoBack"/>
-            <w:bookmarkEnd w:id="0"/>
           </w:p>
         </w:tc>
         <w:tc>
@@ -518,15 +518,7 @@
           </w:tcPr>
           <w:p>
             <w:r>
-              <w:t xml:space="preserve">No new panels for </w:t>
-            </w:r>
-            <w:proofErr w:type="spellStart"/>
-            <w:r>
-              <w:t>qual</w:t>
-            </w:r>
-            <w:proofErr w:type="spellEnd"/>
-            <w:r>
-              <w:t xml:space="preserve"> testing</w:t>
+              <w:t>No new panels for qual testing</w:t>
             </w:r>
           </w:p>
         </w:tc>
@@ -1990,12 +1982,7 @@
     </w:tbl>
     <w:p/>
     <w:sectPr>
-      <w:headerReference w:type="even" r:id="rId7"/>
-      <w:headerReference w:type="default" r:id="rId8"/>
-      <w:footerReference w:type="even" r:id="rId9"/>
-      <w:footerReference w:type="default" r:id="rId10"/>
-      <w:headerReference w:type="first" r:id="rId11"/>
-      <w:footerReference w:type="first" r:id="rId12"/>
+      <w:headerReference w:type="default" r:id="rId7"/>
       <w:pgSz w:w="12240" w:h="15840"/>
       <w:pgMar w:top="1440" w:right="1440" w:bottom="1440" w:left="1440" w:header="708" w:footer="708" w:gutter="0"/>
       <w:cols w:space="708"/>
@@ -2030,36 +2017,6 @@
 </w:endnotes>
 </file>
 
-<file path=word/footer1.xml><?xml version="1.0" encoding="utf-8"?>
-<w:ftr xmlns:wpc="http://schemas.microsoft.com/office/word/2010/wordprocessingCanvas" xmlns:cx="http://schemas.microsoft.com/office/drawing/2014/chartex" xmlns:cx1="http://schemas.microsoft.com/office/drawing/2015/9/8/chartex" xmlns:cx2="http://schemas.microsoft.com/office/drawing/2015/10/21/chartex" xmlns:cx3="http://schemas.microsoft.com/office/drawing/2016/5/9/chartex" xmlns:cx4="http://schemas.microsoft.com/office/drawing/2016/5/10/chartex" xmlns:cx5="http://schemas.microsoft.com/office/drawing/2016/5/11/chartex" xmlns:cx6="http://schemas.microsoft.com/office/drawing/2016/5/12/chartex" xmlns:cx7="http://schemas.microsoft.com/office/drawing/2016/5/13/chartex" xmlns:cx8="http://schemas.microsoft.com/office/drawing/2016/5/14/chartex" xmlns:mc="http://schemas.openxmlformats.org/markup-compatibility/2006" xmlns:aink="http://schemas.microsoft.com/office/drawing/2016/ink" xmlns:am3d="http://schemas.microsoft.com/office/drawing/2017/model3d" xmlns:o="urn:schemas-microsoft-com:office:office" xmlns:r="http://schemas.openxmlformats.org/officeDocument/2006/relationships" xmlns:m="http://schemas.openxmlformats.org/officeDocument/2006/math" xmlns:v="urn:schemas-microsoft-com:vml" xmlns:wp14="http://schemas.microsoft.com/office/word/2010/wordprocessingDrawing" xmlns:wp="http://schemas.openxmlformats.org/drawingml/2006/wordprocessingDrawing" xmlns:w10="urn:schemas-microsoft-com:office:word" xmlns:w="http://schemas.openxmlformats.org/wordprocessingml/2006/main" xmlns:w14="http://schemas.microsoft.com/office/word/2010/wordml" xmlns:w15="http://schemas.microsoft.com/office/word/2012/wordml" xmlns:w16cid="http://schemas.microsoft.com/office/word/2016/wordml/cid" xmlns:w16se="http://schemas.microsoft.com/office/word/2015/wordml/symex" xmlns:wpg="http://schemas.microsoft.com/office/word/2010/wordprocessingGroup" xmlns:wpi="http://schemas.microsoft.com/office/word/2010/wordprocessingInk" xmlns:wne="http://schemas.microsoft.com/office/word/2006/wordml" xmlns:wps="http://schemas.microsoft.com/office/word/2010/wordprocessingShape" mc:Ignorable="w14 w15 w16se w16cid wp14">
-  <w:p>
-    <w:pPr>
-      <w:pStyle w:val="Footer"/>
-    </w:pPr>
-  </w:p>
-</w:ftr>
-</file>
-
-<file path=word/footer2.xml><?xml version="1.0" encoding="utf-8"?>
-<w:ftr xmlns:wpc="http://schemas.microsoft.com/office/word/2010/wordprocessingCanvas" xmlns:cx="http://schemas.microsoft.com/office/drawing/2014/chartex" xmlns:cx1="http://schemas.microsoft.com/office/drawing/2015/9/8/chartex" xmlns:cx2="http://schemas.microsoft.com/office/drawing/2015/10/21/chartex" xmlns:cx3="http://schemas.microsoft.com/office/drawing/2016/5/9/chartex" xmlns:cx4="http://schemas.microsoft.com/office/drawing/2016/5/10/chartex" xmlns:cx5="http://schemas.microsoft.com/office/drawing/2016/5/11/chartex" xmlns:cx6="http://schemas.microsoft.com/office/drawing/2016/5/12/chartex" xmlns:cx7="http://schemas.microsoft.com/office/drawing/2016/5/13/chartex" xmlns:cx8="http://schemas.microsoft.com/office/drawing/2016/5/14/chartex" xmlns:mc="http://schemas.openxmlformats.org/markup-compatibility/2006" xmlns:aink="http://schemas.microsoft.com/office/drawing/2016/ink" xmlns:am3d="http://schemas.microsoft.com/office/drawing/2017/model3d" xmlns:o="urn:schemas-microsoft-com:office:office" xmlns:r="http://schemas.openxmlformats.org/officeDocument/2006/relationships" xmlns:m="http://schemas.openxmlformats.org/officeDocument/2006/math" xmlns:v="urn:schemas-microsoft-com:vml" xmlns:wp14="http://schemas.microsoft.com/office/word/2010/wordprocessingDrawing" xmlns:wp="http://schemas.openxmlformats.org/drawingml/2006/wordprocessingDrawing" xmlns:w10="urn:schemas-microsoft-com:office:word" xmlns:w="http://schemas.openxmlformats.org/wordprocessingml/2006/main" xmlns:w14="http://schemas.microsoft.com/office/word/2010/wordml" xmlns:w15="http://schemas.microsoft.com/office/word/2012/wordml" xmlns:w16cid="http://schemas.microsoft.com/office/word/2016/wordml/cid" xmlns:w16se="http://schemas.microsoft.com/office/word/2015/wordml/symex" xmlns:wpg="http://schemas.microsoft.com/office/word/2010/wordprocessingGroup" xmlns:wpi="http://schemas.microsoft.com/office/word/2010/wordprocessingInk" xmlns:wne="http://schemas.microsoft.com/office/word/2006/wordml" xmlns:wps="http://schemas.microsoft.com/office/word/2010/wordprocessingShape" mc:Ignorable="w14 w15 w16se w16cid wp14">
-  <w:p>
-    <w:pPr>
-      <w:pStyle w:val="Footer"/>
-    </w:pPr>
-  </w:p>
-</w:ftr>
-</file>
-
-<file path=word/footer3.xml><?xml version="1.0" encoding="utf-8"?>
-<w:ftr xmlns:wpc="http://schemas.microsoft.com/office/word/2010/wordprocessingCanvas" xmlns:cx="http://schemas.microsoft.com/office/drawing/2014/chartex" xmlns:cx1="http://schemas.microsoft.com/office/drawing/2015/9/8/chartex" xmlns:cx2="http://schemas.microsoft.com/office/drawing/2015/10/21/chartex" xmlns:cx3="http://schemas.microsoft.com/office/drawing/2016/5/9/chartex" xmlns:cx4="http://schemas.microsoft.com/office/drawing/2016/5/10/chartex" xmlns:cx5="http://schemas.microsoft.com/office/drawing/2016/5/11/chartex" xmlns:cx6="http://schemas.microsoft.com/office/drawing/2016/5/12/chartex" xmlns:cx7="http://schemas.microsoft.com/office/drawing/2016/5/13/chartex" xmlns:cx8="http://schemas.microsoft.com/office/drawing/2016/5/14/chartex" xmlns:mc="http://schemas.openxmlformats.org/markup-compatibility/2006" xmlns:aink="http://schemas.microsoft.com/office/drawing/2016/ink" xmlns:am3d="http://schemas.microsoft.com/office/drawing/2017/model3d" xmlns:o="urn:schemas-microsoft-com:office:office" xmlns:r="http://schemas.openxmlformats.org/officeDocument/2006/relationships" xmlns:m="http://schemas.openxmlformats.org/officeDocument/2006/math" xmlns:v="urn:schemas-microsoft-com:vml" xmlns:wp14="http://schemas.microsoft.com/office/word/2010/wordprocessingDrawing" xmlns:wp="http://schemas.openxmlformats.org/drawingml/2006/wordprocessingDrawing" xmlns:w10="urn:schemas-microsoft-com:office:word" xmlns:w="http://schemas.openxmlformats.org/wordprocessingml/2006/main" xmlns:w14="http://schemas.microsoft.com/office/word/2010/wordml" xmlns:w15="http://schemas.microsoft.com/office/word/2012/wordml" xmlns:w16cid="http://schemas.microsoft.com/office/word/2016/wordml/cid" xmlns:w16se="http://schemas.microsoft.com/office/word/2015/wordml/symex" xmlns:wpg="http://schemas.microsoft.com/office/word/2010/wordprocessingGroup" xmlns:wpi="http://schemas.microsoft.com/office/word/2010/wordprocessingInk" xmlns:wne="http://schemas.microsoft.com/office/word/2006/wordml" xmlns:wps="http://schemas.microsoft.com/office/word/2010/wordprocessingShape" mc:Ignorable="w14 w15 w16se w16cid wp14">
-  <w:p>
-    <w:pPr>
-      <w:pStyle w:val="Footer"/>
-    </w:pPr>
-  </w:p>
-</w:ftr>
-</file>
-
 <file path=word/footnotes.xml><?xml version="1.0" encoding="utf-8"?>
 <w:footnotes xmlns:wpc="http://schemas.microsoft.com/office/word/2010/wordprocessingCanvas" xmlns:cx="http://schemas.microsoft.com/office/drawing/2014/chartex" xmlns:cx1="http://schemas.microsoft.com/office/drawing/2015/9/8/chartex" xmlns:cx2="http://schemas.microsoft.com/office/drawing/2015/10/21/chartex" xmlns:cx3="http://schemas.microsoft.com/office/drawing/2016/5/9/chartex" xmlns:cx4="http://schemas.microsoft.com/office/drawing/2016/5/10/chartex" xmlns:cx5="http://schemas.microsoft.com/office/drawing/2016/5/11/chartex" xmlns:cx6="http://schemas.microsoft.com/office/drawing/2016/5/12/chartex" xmlns:cx7="http://schemas.microsoft.com/office/drawing/2016/5/13/chartex" xmlns:cx8="http://schemas.microsoft.com/office/drawing/2016/5/14/chartex" xmlns:mc="http://schemas.openxmlformats.org/markup-compatibility/2006" xmlns:aink="http://schemas.microsoft.com/office/drawing/2016/ink" xmlns:am3d="http://schemas.microsoft.com/office/drawing/2017/model3d" xmlns:o="urn:schemas-microsoft-com:office:office" xmlns:r="http://schemas.openxmlformats.org/officeDocument/2006/relationships" xmlns:m="http://schemas.openxmlformats.org/officeDocument/2006/math" xmlns:v="urn:schemas-microsoft-com:vml" xmlns:wp14="http://schemas.microsoft.com/office/word/2010/wordprocessingDrawing" xmlns:wp="http://schemas.openxmlformats.org/drawingml/2006/wordprocessingDrawing" xmlns:w10="urn:schemas-microsoft-com:office:word" xmlns:w="http://schemas.openxmlformats.org/wordprocessingml/2006/main" xmlns:w14="http://schemas.microsoft.com/office/word/2010/wordml" xmlns:w15="http://schemas.microsoft.com/office/word/2012/wordml" xmlns:w16cid="http://schemas.microsoft.com/office/word/2016/wordml/cid" xmlns:w16se="http://schemas.microsoft.com/office/word/2015/wordml/symex" xmlns:wpg="http://schemas.microsoft.com/office/word/2010/wordprocessingGroup" xmlns:wpi="http://schemas.microsoft.com/office/word/2010/wordprocessingInk" xmlns:wne="http://schemas.microsoft.com/office/word/2006/wordml" xmlns:wps="http://schemas.microsoft.com/office/word/2010/wordprocessingShape" mc:Ignorable="w14 w15 w16se w16cid wp14">
   <w:footnote w:type="separator" w:id="-1">
@@ -2086,16 +2043,6 @@
 </file>
 
 <file path=word/header1.xml><?xml version="1.0" encoding="utf-8"?>
-<w:hdr xmlns:wpc="http://schemas.microsoft.com/office/word/2010/wordprocessingCanvas" xmlns:cx="http://schemas.microsoft.com/office/drawing/2014/chartex" xmlns:cx1="http://schemas.microsoft.com/office/drawing/2015/9/8/chartex" xmlns:cx2="http://schemas.microsoft.com/office/drawing/2015/10/21/chartex" xmlns:cx3="http://schemas.microsoft.com/office/drawing/2016/5/9/chartex" xmlns:cx4="http://schemas.microsoft.com/office/drawing/2016/5/10/chartex" xmlns:cx5="http://schemas.microsoft.com/office/drawing/2016/5/11/chartex" xmlns:cx6="http://schemas.microsoft.com/office/drawing/2016/5/12/chartex" xmlns:cx7="http://schemas.microsoft.com/office/drawing/2016/5/13/chartex" xmlns:cx8="http://schemas.microsoft.com/office/drawing/2016/5/14/chartex" xmlns:mc="http://schemas.openxmlformats.org/markup-compatibility/2006" xmlns:aink="http://schemas.microsoft.com/office/drawing/2016/ink" xmlns:am3d="http://schemas.microsoft.com/office/drawing/2017/model3d" xmlns:o="urn:schemas-microsoft-com:office:office" xmlns:r="http://schemas.openxmlformats.org/officeDocument/2006/relationships" xmlns:m="http://schemas.openxmlformats.org/officeDocument/2006/math" xmlns:v="urn:schemas-microsoft-com:vml" xmlns:wp14="http://schemas.microsoft.com/office/word/2010/wordprocessingDrawing" xmlns:wp="http://schemas.openxmlformats.org/drawingml/2006/wordprocessingDrawing" xmlns:w10="urn:schemas-microsoft-com:office:word" xmlns:w="http://schemas.openxmlformats.org/wordprocessingml/2006/main" xmlns:w14="http://schemas.microsoft.com/office/word/2010/wordml" xmlns:w15="http://schemas.microsoft.com/office/word/2012/wordml" xmlns:w16cid="http://schemas.microsoft.com/office/word/2016/wordml/cid" xmlns:w16se="http://schemas.microsoft.com/office/word/2015/wordml/symex" xmlns:wpg="http://schemas.microsoft.com/office/word/2010/wordprocessingGroup" xmlns:wpi="http://schemas.microsoft.com/office/word/2010/wordprocessingInk" xmlns:wne="http://schemas.microsoft.com/office/word/2006/wordml" xmlns:wps="http://schemas.microsoft.com/office/word/2010/wordprocessingShape" mc:Ignorable="w14 w15 w16se w16cid wp14">
-  <w:p>
-    <w:pPr>
-      <w:pStyle w:val="Header"/>
-    </w:pPr>
-  </w:p>
-</w:hdr>
-</file>
-
-<file path=word/header2.xml><?xml version="1.0" encoding="utf-8"?>
 <w:hdr xmlns:wpc="http://schemas.microsoft.com/office/word/2010/wordprocessingCanvas" xmlns:cx="http://schemas.microsoft.com/office/drawing/2014/chartex" xmlns:cx1="http://schemas.microsoft.com/office/drawing/2015/9/8/chartex" xmlns:cx2="http://schemas.microsoft.com/office/drawing/2015/10/21/chartex" xmlns:cx3="http://schemas.microsoft.com/office/drawing/2016/5/9/chartex" xmlns:cx4="http://schemas.microsoft.com/office/drawing/2016/5/10/chartex" xmlns:cx5="http://schemas.microsoft.com/office/drawing/2016/5/11/chartex" xmlns:cx6="http://schemas.microsoft.com/office/drawing/2016/5/12/chartex" xmlns:cx7="http://schemas.microsoft.com/office/drawing/2016/5/13/chartex" xmlns:cx8="http://schemas.microsoft.com/office/drawing/2016/5/14/chartex" xmlns:mc="http://schemas.openxmlformats.org/markup-compatibility/2006" xmlns:aink="http://schemas.microsoft.com/office/drawing/2016/ink" xmlns:am3d="http://schemas.microsoft.com/office/drawing/2017/model3d" xmlns:o="urn:schemas-microsoft-com:office:office" xmlns:r="http://schemas.openxmlformats.org/officeDocument/2006/relationships" xmlns:m="http://schemas.openxmlformats.org/officeDocument/2006/math" xmlns:v="urn:schemas-microsoft-com:vml" xmlns:wp14="http://schemas.microsoft.com/office/word/2010/wordprocessingDrawing" xmlns:wp="http://schemas.openxmlformats.org/drawingml/2006/wordprocessingDrawing" xmlns:w10="urn:schemas-microsoft-com:office:word" xmlns:w="http://schemas.openxmlformats.org/wordprocessingml/2006/main" xmlns:w14="http://schemas.microsoft.com/office/word/2010/wordml" xmlns:w15="http://schemas.microsoft.com/office/word/2012/wordml" xmlns:w16cid="http://schemas.microsoft.com/office/word/2016/wordml/cid" xmlns:w16se="http://schemas.microsoft.com/office/word/2015/wordml/symex" xmlns:wpg="http://schemas.microsoft.com/office/word/2010/wordprocessingGroup" xmlns:wpi="http://schemas.microsoft.com/office/word/2010/wordprocessingInk" xmlns:wne="http://schemas.microsoft.com/office/word/2006/wordml" xmlns:wps="http://schemas.microsoft.com/office/word/2010/wordprocessingShape" mc:Ignorable="w14 w15 w16se w16cid wp14">
   <w:p>
     <w:pPr>
@@ -2249,7 +2196,7 @@
                               <w:sz w:val="20"/>
                               <w:szCs w:val="20"/>
                             </w:rPr>
-                            <w:t>N/A</w:t>
+                            <w:t>Dylan V., Ali H.</w:t>
                           </w:r>
                           <w:r>
                             <w:rPr>
@@ -2292,6 +2239,15 @@
                           <w:r>
                             <w:rPr>
                               <w:rFonts w:ascii="Montserrat" w:hAnsi="Montserrat"/>
+                              <w:color w:val="FFFFFF" w:themeColor="background1"/>
+                              <w:sz w:val="20"/>
+                              <w:szCs w:val="20"/>
+                            </w:rPr>
+                            <w:t xml:space="preserve"> </w:t>
+                          </w:r>
+                          <w:r>
+                            <w:rPr>
+                              <w:rFonts w:ascii="Montserrat" w:hAnsi="Montserrat"/>
                               <w:b/>
                               <w:bCs/>
                               <w:color w:val="FFFFFF" w:themeColor="background1"/>
@@ -2317,7 +2273,7 @@
                               <w:sz w:val="20"/>
                               <w:szCs w:val="20"/>
                             </w:rPr>
-                            <w:t>1</w:t>
+                            <w:t>2</w:t>
                           </w:r>
                         </w:p>
                       </w:txbxContent>
@@ -2437,7 +2393,7 @@
                         <w:sz w:val="20"/>
                         <w:szCs w:val="20"/>
                       </w:rPr>
-                      <w:t>N/A</w:t>
+                      <w:t>Dylan V., Ali H.</w:t>
                     </w:r>
                     <w:r>
                       <w:rPr>
@@ -2480,6 +2436,15 @@
                     <w:r>
                       <w:rPr>
                         <w:rFonts w:ascii="Montserrat" w:hAnsi="Montserrat"/>
+                        <w:color w:val="FFFFFF" w:themeColor="background1"/>
+                        <w:sz w:val="20"/>
+                        <w:szCs w:val="20"/>
+                      </w:rPr>
+                      <w:t xml:space="preserve"> </w:t>
+                    </w:r>
+                    <w:r>
+                      <w:rPr>
+                        <w:rFonts w:ascii="Montserrat" w:hAnsi="Montserrat"/>
                         <w:b/>
                         <w:bCs/>
                         <w:color w:val="FFFFFF" w:themeColor="background1"/>
@@ -2505,7 +2470,7 @@
                         <w:sz w:val="20"/>
                         <w:szCs w:val="20"/>
                       </w:rPr>
-                      <w:t>1</w:t>
+                      <w:t>2</w:t>
                     </w:r>
                   </w:p>
                 </w:txbxContent>
@@ -2517,16 +2482,6 @@
       </mc:AlternateContent>
     </w:r>
   </w:p>
-  <w:p>
-    <w:pPr>
-      <w:pStyle w:val="Header"/>
-    </w:pPr>
-  </w:p>
-</w:hdr>
-</file>
-
-<file path=word/header3.xml><?xml version="1.0" encoding="utf-8"?>
-<w:hdr xmlns:wpc="http://schemas.microsoft.com/office/word/2010/wordprocessingCanvas" xmlns:cx="http://schemas.microsoft.com/office/drawing/2014/chartex" xmlns:cx1="http://schemas.microsoft.com/office/drawing/2015/9/8/chartex" xmlns:cx2="http://schemas.microsoft.com/office/drawing/2015/10/21/chartex" xmlns:cx3="http://schemas.microsoft.com/office/drawing/2016/5/9/chartex" xmlns:cx4="http://schemas.microsoft.com/office/drawing/2016/5/10/chartex" xmlns:cx5="http://schemas.microsoft.com/office/drawing/2016/5/11/chartex" xmlns:cx6="http://schemas.microsoft.com/office/drawing/2016/5/12/chartex" xmlns:cx7="http://schemas.microsoft.com/office/drawing/2016/5/13/chartex" xmlns:cx8="http://schemas.microsoft.com/office/drawing/2016/5/14/chartex" xmlns:mc="http://schemas.openxmlformats.org/markup-compatibility/2006" xmlns:aink="http://schemas.microsoft.com/office/drawing/2016/ink" xmlns:am3d="http://schemas.microsoft.com/office/drawing/2017/model3d" xmlns:o="urn:schemas-microsoft-com:office:office" xmlns:r="http://schemas.openxmlformats.org/officeDocument/2006/relationships" xmlns:m="http://schemas.openxmlformats.org/officeDocument/2006/math" xmlns:v="urn:schemas-microsoft-com:vml" xmlns:wp14="http://schemas.microsoft.com/office/word/2010/wordprocessingDrawing" xmlns:wp="http://schemas.openxmlformats.org/drawingml/2006/wordprocessingDrawing" xmlns:w10="urn:schemas-microsoft-com:office:word" xmlns:w="http://schemas.openxmlformats.org/wordprocessingml/2006/main" xmlns:w14="http://schemas.microsoft.com/office/word/2010/wordml" xmlns:w15="http://schemas.microsoft.com/office/word/2012/wordml" xmlns:w16cid="http://schemas.microsoft.com/office/word/2016/wordml/cid" xmlns:w16se="http://schemas.microsoft.com/office/word/2015/wordml/symex" xmlns:wpg="http://schemas.microsoft.com/office/word/2010/wordprocessingGroup" xmlns:wpi="http://schemas.microsoft.com/office/word/2010/wordprocessingInk" xmlns:wne="http://schemas.microsoft.com/office/word/2006/wordml" xmlns:wps="http://schemas.microsoft.com/office/word/2010/wordprocessingShape" mc:Ignorable="w14 w15 w16se w16cid wp14">
   <w:p>
     <w:pPr>
       <w:pStyle w:val="Header"/>

</xml_diff>

<commit_message>
Added day-of-qual test, final week qual checklist - Points from final week should be eventually merged with subsystem-specific - Also removed dates from BUS and INST checklists, to reflect the current mentality of the github storing the base versions, people working on 'dirty' versions.
</commit_message>
<xml_diff>
--- a/qual-checklists/Qual Checklist - BUS Electronics.docx
+++ b/qual-checklists/Qual Checklist - BUS Electronics.docx
@@ -187,20 +187,17 @@
             <w:shd w:val="clear" w:color="auto" w:fill="auto"/>
           </w:tcPr>
           <w:p>
-            <w:r>
-              <w:t>2018-05-29</w:t>
-            </w:r>
-          </w:p>
-        </w:tc>
-        <w:tc>
-          <w:tcPr>
-            <w:tcW w:w="3969" w:type="dxa"/>
-            <w:shd w:val="clear" w:color="auto" w:fill="auto"/>
-          </w:tcPr>
-          <w:p/>
-        </w:tc>
-        <w:bookmarkStart w:id="0" w:name="_GoBack"/>
-        <w:bookmarkEnd w:id="0"/>
+            <w:bookmarkStart w:id="0" w:name="_GoBack"/>
+            <w:bookmarkEnd w:id="0"/>
+          </w:p>
+        </w:tc>
+        <w:tc>
+          <w:tcPr>
+            <w:tcW w:w="3969" w:type="dxa"/>
+            <w:shd w:val="clear" w:color="auto" w:fill="auto"/>
+          </w:tcPr>
+          <w:p/>
+        </w:tc>
       </w:tr>
       <w:tr>
         <w:tc>
@@ -243,6 +240,421 @@
               <w:pStyle w:val="ListParagraph"/>
             </w:pPr>
             <w:r>
+              <w:t>PAY-</w:t>
+            </w:r>
+            <w:r>
+              <w:t>OPTICAL</w:t>
+            </w:r>
+          </w:p>
+        </w:tc>
+        <w:tc>
+          <w:tcPr>
+            <w:tcW w:w="1559" w:type="dxa"/>
+            <w:shd w:val="clear" w:color="auto" w:fill="auto"/>
+          </w:tcPr>
+          <w:p/>
+        </w:tc>
+        <w:tc>
+          <w:tcPr>
+            <w:tcW w:w="3969" w:type="dxa"/>
+            <w:shd w:val="clear" w:color="auto" w:fill="auto"/>
+          </w:tcPr>
+          <w:p/>
+        </w:tc>
+      </w:tr>
+      <w:tr>
+        <w:tc>
+          <w:tcPr>
+            <w:tcW w:w="3823" w:type="dxa"/>
+            <w:shd w:val="clear" w:color="auto" w:fill="D9E2F3" w:themeFill="accent1" w:themeFillTint="33"/>
+          </w:tcPr>
+          <w:p>
+            <w:pPr>
+              <w:pStyle w:val="ListParagraph"/>
+            </w:pPr>
+            <w:r>
+              <w:t>PAY-LED</w:t>
+            </w:r>
+          </w:p>
+        </w:tc>
+        <w:tc>
+          <w:tcPr>
+            <w:tcW w:w="1559" w:type="dxa"/>
+            <w:shd w:val="clear" w:color="auto" w:fill="auto"/>
+          </w:tcPr>
+          <w:p/>
+        </w:tc>
+        <w:tc>
+          <w:tcPr>
+            <w:tcW w:w="3969" w:type="dxa"/>
+            <w:shd w:val="clear" w:color="auto" w:fill="auto"/>
+          </w:tcPr>
+          <w:p/>
+        </w:tc>
+      </w:tr>
+      <w:tr>
+        <w:tc>
+          <w:tcPr>
+            <w:tcW w:w="3823" w:type="dxa"/>
+            <w:shd w:val="clear" w:color="auto" w:fill="D9E2F3" w:themeFill="accent1" w:themeFillTint="33"/>
+          </w:tcPr>
+          <w:p>
+            <w:pPr>
+              <w:pStyle w:val="ListParagraph"/>
+            </w:pPr>
+            <w:r>
+              <w:t>Solar Panels</w:t>
+            </w:r>
+          </w:p>
+        </w:tc>
+        <w:tc>
+          <w:tcPr>
+            <w:tcW w:w="1559" w:type="dxa"/>
+            <w:shd w:val="clear" w:color="auto" w:fill="auto"/>
+          </w:tcPr>
+          <w:p/>
+        </w:tc>
+        <w:tc>
+          <w:tcPr>
+            <w:tcW w:w="3969" w:type="dxa"/>
+            <w:shd w:val="clear" w:color="auto" w:fill="auto"/>
+          </w:tcPr>
+          <w:p/>
+        </w:tc>
+      </w:tr>
+      <w:tr>
+        <w:tc>
+          <w:tcPr>
+            <w:tcW w:w="3823" w:type="dxa"/>
+            <w:shd w:val="clear" w:color="auto" w:fill="D9E2F3" w:themeFill="accent1" w:themeFillTint="33"/>
+          </w:tcPr>
+          <w:p>
+            <w:pPr>
+              <w:pStyle w:val="ListParagraph"/>
+            </w:pPr>
+            <w:r>
+              <w:t>System Interface</w:t>
+            </w:r>
+          </w:p>
+        </w:tc>
+        <w:tc>
+          <w:tcPr>
+            <w:tcW w:w="1559" w:type="dxa"/>
+            <w:shd w:val="clear" w:color="auto" w:fill="auto"/>
+          </w:tcPr>
+          <w:p/>
+        </w:tc>
+        <w:tc>
+          <w:tcPr>
+            <w:tcW w:w="3969" w:type="dxa"/>
+            <w:shd w:val="clear" w:color="auto" w:fill="auto"/>
+          </w:tcPr>
+          <w:p/>
+        </w:tc>
+      </w:tr>
+      <w:tr>
+        <w:tc>
+          <w:tcPr>
+            <w:tcW w:w="3823" w:type="dxa"/>
+            <w:shd w:val="clear" w:color="auto" w:fill="D9E2F3" w:themeFill="accent1" w:themeFillTint="33"/>
+          </w:tcPr>
+          <w:p>
+            <w:pPr>
+              <w:rPr>
+                <w:b/>
+              </w:rPr>
+            </w:pPr>
+            <w:r>
+              <w:rPr>
+                <w:b/>
+              </w:rPr>
+              <w:t>Orders Completed (all)</w:t>
+            </w:r>
+          </w:p>
+        </w:tc>
+        <w:tc>
+          <w:tcPr>
+            <w:tcW w:w="1559" w:type="dxa"/>
+            <w:shd w:val="clear" w:color="auto" w:fill="auto"/>
+          </w:tcPr>
+          <w:p/>
+        </w:tc>
+        <w:tc>
+          <w:tcPr>
+            <w:tcW w:w="3969" w:type="dxa"/>
+            <w:shd w:val="clear" w:color="auto" w:fill="auto"/>
+          </w:tcPr>
+          <w:p/>
+        </w:tc>
+      </w:tr>
+      <w:tr>
+        <w:tc>
+          <w:tcPr>
+            <w:tcW w:w="3823" w:type="dxa"/>
+            <w:shd w:val="clear" w:color="auto" w:fill="D9E2F3" w:themeFill="accent1" w:themeFillTint="33"/>
+          </w:tcPr>
+          <w:p>
+            <w:pPr>
+              <w:pStyle w:val="ListParagraph"/>
+            </w:pPr>
+            <w:r>
+              <w:t>All PCBs sent for manufacturing</w:t>
+            </w:r>
+          </w:p>
+        </w:tc>
+        <w:tc>
+          <w:tcPr>
+            <w:tcW w:w="1559" w:type="dxa"/>
+            <w:shd w:val="clear" w:color="auto" w:fill="auto"/>
+          </w:tcPr>
+          <w:p/>
+        </w:tc>
+        <w:tc>
+          <w:tcPr>
+            <w:tcW w:w="3969" w:type="dxa"/>
+            <w:shd w:val="clear" w:color="auto" w:fill="auto"/>
+          </w:tcPr>
+          <w:p/>
+        </w:tc>
+      </w:tr>
+      <w:tr>
+        <w:tc>
+          <w:tcPr>
+            <w:tcW w:w="3823" w:type="dxa"/>
+            <w:shd w:val="clear" w:color="auto" w:fill="D9E2F3" w:themeFill="accent1" w:themeFillTint="33"/>
+          </w:tcPr>
+          <w:p>
+            <w:pPr>
+              <w:pStyle w:val="ListParagraph"/>
+            </w:pPr>
+            <w:r>
+              <w:t>BOM Finished</w:t>
+            </w:r>
+          </w:p>
+        </w:tc>
+        <w:tc>
+          <w:tcPr>
+            <w:tcW w:w="1559" w:type="dxa"/>
+            <w:shd w:val="clear" w:color="auto" w:fill="auto"/>
+          </w:tcPr>
+          <w:p/>
+        </w:tc>
+        <w:tc>
+          <w:tcPr>
+            <w:tcW w:w="3969" w:type="dxa"/>
+            <w:shd w:val="clear" w:color="auto" w:fill="auto"/>
+          </w:tcPr>
+          <w:p/>
+        </w:tc>
+      </w:tr>
+      <w:tr>
+        <w:tc>
+          <w:tcPr>
+            <w:tcW w:w="3823" w:type="dxa"/>
+            <w:shd w:val="clear" w:color="auto" w:fill="D9E2F3" w:themeFill="accent1" w:themeFillTint="33"/>
+          </w:tcPr>
+          <w:p>
+            <w:pPr>
+              <w:pStyle w:val="ListParagraph"/>
+            </w:pPr>
+            <w:r>
+              <w:t>Deployment and RBF switches purchased</w:t>
+            </w:r>
+          </w:p>
+        </w:tc>
+        <w:tc>
+          <w:tcPr>
+            <w:tcW w:w="1559" w:type="dxa"/>
+            <w:shd w:val="clear" w:color="auto" w:fill="auto"/>
+          </w:tcPr>
+          <w:p/>
+        </w:tc>
+        <w:tc>
+          <w:tcPr>
+            <w:tcW w:w="3969" w:type="dxa"/>
+            <w:shd w:val="clear" w:color="auto" w:fill="auto"/>
+          </w:tcPr>
+          <w:p/>
+        </w:tc>
+      </w:tr>
+      <w:tr>
+        <w:tc>
+          <w:tcPr>
+            <w:tcW w:w="3823" w:type="dxa"/>
+            <w:shd w:val="clear" w:color="auto" w:fill="D9E2F3" w:themeFill="accent1" w:themeFillTint="33"/>
+          </w:tcPr>
+          <w:p>
+            <w:pPr>
+              <w:pStyle w:val="ListParagraph"/>
+            </w:pPr>
+            <w:r>
+              <w:t>Solar panels purchased</w:t>
+            </w:r>
+          </w:p>
+        </w:tc>
+        <w:tc>
+          <w:tcPr>
+            <w:tcW w:w="1559" w:type="dxa"/>
+            <w:shd w:val="clear" w:color="auto" w:fill="auto"/>
+          </w:tcPr>
+          <w:p/>
+        </w:tc>
+        <w:tc>
+          <w:tcPr>
+            <w:tcW w:w="3969" w:type="dxa"/>
+            <w:shd w:val="clear" w:color="auto" w:fill="auto"/>
+          </w:tcPr>
+          <w:p/>
+        </w:tc>
+      </w:tr>
+      <w:tr>
+        <w:tc>
+          <w:tcPr>
+            <w:tcW w:w="3823" w:type="dxa"/>
+            <w:shd w:val="clear" w:color="auto" w:fill="D9E2F3" w:themeFill="accent1" w:themeFillTint="33"/>
+          </w:tcPr>
+          <w:p>
+            <w:pPr>
+              <w:pStyle w:val="ListParagraph"/>
+            </w:pPr>
+            <w:r>
+              <w:t>Silver epoxy purchased</w:t>
+            </w:r>
+          </w:p>
+        </w:tc>
+        <w:tc>
+          <w:tcPr>
+            <w:tcW w:w="1559" w:type="dxa"/>
+            <w:shd w:val="clear" w:color="auto" w:fill="auto"/>
+          </w:tcPr>
+          <w:p/>
+        </w:tc>
+        <w:tc>
+          <w:tcPr>
+            <w:tcW w:w="3969" w:type="dxa"/>
+            <w:shd w:val="clear" w:color="auto" w:fill="auto"/>
+          </w:tcPr>
+          <w:p/>
+        </w:tc>
+      </w:tr>
+      <w:tr>
+        <w:tc>
+          <w:tcPr>
+            <w:tcW w:w="3823" w:type="dxa"/>
+            <w:shd w:val="clear" w:color="auto" w:fill="D9E2F3" w:themeFill="accent1" w:themeFillTint="33"/>
+          </w:tcPr>
+          <w:p>
+            <w:pPr>
+              <w:rPr>
+                <w:b/>
+              </w:rPr>
+            </w:pPr>
+            <w:r>
+              <w:rPr>
+                <w:b/>
+              </w:rPr>
+              <w:t xml:space="preserve">Initial </w:t>
+            </w:r>
+            <w:r>
+              <w:rPr>
+                <w:b/>
+              </w:rPr>
+              <w:t>PCB Assembly</w:t>
+            </w:r>
+            <w:r>
+              <w:rPr>
+                <w:b/>
+              </w:rPr>
+              <w:t xml:space="preserve"> and Verification</w:t>
+            </w:r>
+          </w:p>
+        </w:tc>
+        <w:tc>
+          <w:tcPr>
+            <w:tcW w:w="1559" w:type="dxa"/>
+            <w:shd w:val="clear" w:color="auto" w:fill="auto"/>
+          </w:tcPr>
+          <w:p/>
+        </w:tc>
+        <w:tc>
+          <w:tcPr>
+            <w:tcW w:w="3969" w:type="dxa"/>
+            <w:shd w:val="clear" w:color="auto" w:fill="auto"/>
+          </w:tcPr>
+          <w:p/>
+        </w:tc>
+      </w:tr>
+      <w:tr>
+        <w:tc>
+          <w:tcPr>
+            <w:tcW w:w="3823" w:type="dxa"/>
+            <w:shd w:val="clear" w:color="auto" w:fill="D9E2F3" w:themeFill="accent1" w:themeFillTint="33"/>
+          </w:tcPr>
+          <w:p>
+            <w:pPr>
+              <w:pStyle w:val="ListParagraph"/>
+            </w:pPr>
+            <w:r>
+              <w:t>COMM/OBC/EPS</w:t>
+            </w:r>
+          </w:p>
+        </w:tc>
+        <w:tc>
+          <w:tcPr>
+            <w:tcW w:w="1559" w:type="dxa"/>
+            <w:shd w:val="clear" w:color="auto" w:fill="auto"/>
+          </w:tcPr>
+          <w:p/>
+        </w:tc>
+        <w:tc>
+          <w:tcPr>
+            <w:tcW w:w="3969" w:type="dxa"/>
+            <w:shd w:val="clear" w:color="auto" w:fill="auto"/>
+          </w:tcPr>
+          <w:p/>
+        </w:tc>
+      </w:tr>
+      <w:tr>
+        <w:tc>
+          <w:tcPr>
+            <w:tcW w:w="3823" w:type="dxa"/>
+            <w:shd w:val="clear" w:color="auto" w:fill="D9E2F3" w:themeFill="accent1" w:themeFillTint="33"/>
+          </w:tcPr>
+          <w:p>
+            <w:pPr>
+              <w:pStyle w:val="ListParagraph"/>
+            </w:pPr>
+            <w:r>
+              <w:t>PAY-SSM</w:t>
+            </w:r>
+          </w:p>
+        </w:tc>
+        <w:tc>
+          <w:tcPr>
+            <w:tcW w:w="1559" w:type="dxa"/>
+            <w:shd w:val="clear" w:color="auto" w:fill="auto"/>
+          </w:tcPr>
+          <w:p/>
+        </w:tc>
+        <w:tc>
+          <w:tcPr>
+            <w:tcW w:w="3969" w:type="dxa"/>
+            <w:shd w:val="clear" w:color="auto" w:fill="auto"/>
+          </w:tcPr>
+          <w:p/>
+        </w:tc>
+      </w:tr>
+      <w:tr>
+        <w:tc>
+          <w:tcPr>
+            <w:tcW w:w="3823" w:type="dxa"/>
+            <w:shd w:val="clear" w:color="auto" w:fill="D9E2F3" w:themeFill="accent1" w:themeFillTint="33"/>
+          </w:tcPr>
+          <w:p>
+            <w:pPr>
+              <w:pStyle w:val="ListParagraph"/>
+            </w:pPr>
+            <w:r>
               <w:t>PAY-SENSOR</w:t>
             </w:r>
           </w:p>
@@ -312,446 +724,14 @@
             <w:tcW w:w="1559" w:type="dxa"/>
             <w:shd w:val="clear" w:color="auto" w:fill="auto"/>
           </w:tcPr>
-          <w:p>
-            <w:r>
-              <w:t>2018-05-29</w:t>
-            </w:r>
-          </w:p>
-        </w:tc>
-        <w:tc>
-          <w:tcPr>
-            <w:tcW w:w="3969" w:type="dxa"/>
-            <w:shd w:val="clear" w:color="auto" w:fill="auto"/>
-          </w:tcPr>
-          <w:p/>
-        </w:tc>
-      </w:tr>
-      <w:tr>
-        <w:tc>
-          <w:tcPr>
-            <w:tcW w:w="3823" w:type="dxa"/>
-            <w:shd w:val="clear" w:color="auto" w:fill="D9E2F3" w:themeFill="accent1" w:themeFillTint="33"/>
-          </w:tcPr>
-          <w:p>
-            <w:pPr>
-              <w:pStyle w:val="ListParagraph"/>
-            </w:pPr>
-            <w:r>
-              <w:t>System Interface</w:t>
-            </w:r>
-          </w:p>
-        </w:tc>
-        <w:tc>
-          <w:tcPr>
-            <w:tcW w:w="1559" w:type="dxa"/>
-            <w:shd w:val="clear" w:color="auto" w:fill="auto"/>
-          </w:tcPr>
-          <w:p>
-            <w:r>
-              <w:t>2018-05-29</w:t>
-            </w:r>
-          </w:p>
-        </w:tc>
-        <w:tc>
-          <w:tcPr>
-            <w:tcW w:w="3969" w:type="dxa"/>
-            <w:shd w:val="clear" w:color="auto" w:fill="auto"/>
-          </w:tcPr>
-          <w:p/>
-        </w:tc>
-      </w:tr>
-      <w:tr>
-        <w:tc>
-          <w:tcPr>
-            <w:tcW w:w="3823" w:type="dxa"/>
-            <w:shd w:val="clear" w:color="auto" w:fill="D9E2F3" w:themeFill="accent1" w:themeFillTint="33"/>
-          </w:tcPr>
-          <w:p>
-            <w:pPr>
-              <w:rPr>
-                <w:b/>
-              </w:rPr>
-            </w:pPr>
-            <w:r>
-              <w:rPr>
-                <w:b/>
-              </w:rPr>
-              <w:t>Orders Completed (all)</w:t>
-            </w:r>
-          </w:p>
-        </w:tc>
-        <w:tc>
-          <w:tcPr>
-            <w:tcW w:w="1559" w:type="dxa"/>
-            <w:shd w:val="clear" w:color="auto" w:fill="auto"/>
-          </w:tcPr>
-          <w:p/>
-        </w:tc>
-        <w:tc>
-          <w:tcPr>
-            <w:tcW w:w="3969" w:type="dxa"/>
-            <w:shd w:val="clear" w:color="auto" w:fill="auto"/>
-          </w:tcPr>
-          <w:p/>
-        </w:tc>
-      </w:tr>
-      <w:tr>
-        <w:tc>
-          <w:tcPr>
-            <w:tcW w:w="3823" w:type="dxa"/>
-            <w:shd w:val="clear" w:color="auto" w:fill="D9E2F3" w:themeFill="accent1" w:themeFillTint="33"/>
-          </w:tcPr>
-          <w:p>
-            <w:pPr>
-              <w:pStyle w:val="ListParagraph"/>
-            </w:pPr>
-            <w:r>
-              <w:t>All PCBs sent for manufacturing</w:t>
-            </w:r>
-          </w:p>
-        </w:tc>
-        <w:tc>
-          <w:tcPr>
-            <w:tcW w:w="1559" w:type="dxa"/>
-            <w:shd w:val="clear" w:color="auto" w:fill="auto"/>
-          </w:tcPr>
-          <w:p/>
-        </w:tc>
-        <w:tc>
-          <w:tcPr>
-            <w:tcW w:w="3969" w:type="dxa"/>
-            <w:shd w:val="clear" w:color="auto" w:fill="auto"/>
-          </w:tcPr>
-          <w:p/>
-        </w:tc>
-      </w:tr>
-      <w:tr>
-        <w:tc>
-          <w:tcPr>
-            <w:tcW w:w="3823" w:type="dxa"/>
-            <w:shd w:val="clear" w:color="auto" w:fill="D9E2F3" w:themeFill="accent1" w:themeFillTint="33"/>
-          </w:tcPr>
-          <w:p>
-            <w:pPr>
-              <w:pStyle w:val="ListParagraph"/>
-            </w:pPr>
-            <w:r>
-              <w:t>BOM Finished</w:t>
-            </w:r>
-          </w:p>
-        </w:tc>
-        <w:tc>
-          <w:tcPr>
-            <w:tcW w:w="1559" w:type="dxa"/>
-            <w:shd w:val="clear" w:color="auto" w:fill="auto"/>
-          </w:tcPr>
-          <w:p/>
-        </w:tc>
-        <w:tc>
-          <w:tcPr>
-            <w:tcW w:w="3969" w:type="dxa"/>
-            <w:shd w:val="clear" w:color="auto" w:fill="auto"/>
-          </w:tcPr>
-          <w:p/>
-        </w:tc>
-      </w:tr>
-      <w:tr>
-        <w:tc>
-          <w:tcPr>
-            <w:tcW w:w="3823" w:type="dxa"/>
-            <w:shd w:val="clear" w:color="auto" w:fill="D9E2F3" w:themeFill="accent1" w:themeFillTint="33"/>
-          </w:tcPr>
-          <w:p>
-            <w:pPr>
-              <w:pStyle w:val="ListParagraph"/>
-            </w:pPr>
-            <w:r>
-              <w:t>Deployment and RBF switches purchased</w:t>
-            </w:r>
-          </w:p>
-        </w:tc>
-        <w:tc>
-          <w:tcPr>
-            <w:tcW w:w="1559" w:type="dxa"/>
-            <w:shd w:val="clear" w:color="auto" w:fill="auto"/>
-          </w:tcPr>
-          <w:p/>
-        </w:tc>
-        <w:tc>
-          <w:tcPr>
-            <w:tcW w:w="3969" w:type="dxa"/>
-            <w:shd w:val="clear" w:color="auto" w:fill="auto"/>
-          </w:tcPr>
-          <w:p/>
-        </w:tc>
-      </w:tr>
-      <w:tr>
-        <w:tc>
-          <w:tcPr>
-            <w:tcW w:w="3823" w:type="dxa"/>
-            <w:shd w:val="clear" w:color="auto" w:fill="D9E2F3" w:themeFill="accent1" w:themeFillTint="33"/>
-          </w:tcPr>
-          <w:p>
-            <w:pPr>
-              <w:pStyle w:val="ListParagraph"/>
-            </w:pPr>
-            <w:r>
-              <w:t>Solar panels purchased</w:t>
-            </w:r>
-          </w:p>
-        </w:tc>
-        <w:tc>
-          <w:tcPr>
-            <w:tcW w:w="1559" w:type="dxa"/>
-            <w:shd w:val="clear" w:color="auto" w:fill="auto"/>
-          </w:tcPr>
-          <w:p>
-            <w:r>
-              <w:t>N/A</w:t>
-            </w:r>
-          </w:p>
-        </w:tc>
-        <w:tc>
-          <w:tcPr>
-            <w:tcW w:w="3969" w:type="dxa"/>
-            <w:shd w:val="clear" w:color="auto" w:fill="auto"/>
-          </w:tcPr>
-          <w:p>
-            <w:r>
-              <w:t>No new panels for qual testing</w:t>
-            </w:r>
-          </w:p>
-        </w:tc>
-      </w:tr>
-      <w:tr>
-        <w:tc>
-          <w:tcPr>
-            <w:tcW w:w="3823" w:type="dxa"/>
-            <w:shd w:val="clear" w:color="auto" w:fill="D9E2F3" w:themeFill="accent1" w:themeFillTint="33"/>
-          </w:tcPr>
-          <w:p>
-            <w:pPr>
-              <w:pStyle w:val="ListParagraph"/>
-            </w:pPr>
-            <w:r>
-              <w:t>Silver epoxy purchased</w:t>
-            </w:r>
-          </w:p>
-        </w:tc>
-        <w:tc>
-          <w:tcPr>
-            <w:tcW w:w="1559" w:type="dxa"/>
-            <w:shd w:val="clear" w:color="auto" w:fill="auto"/>
-          </w:tcPr>
-          <w:p/>
-        </w:tc>
-        <w:tc>
-          <w:tcPr>
-            <w:tcW w:w="3969" w:type="dxa"/>
-            <w:shd w:val="clear" w:color="auto" w:fill="auto"/>
-          </w:tcPr>
-          <w:p/>
-        </w:tc>
-      </w:tr>
-      <w:tr>
-        <w:tc>
-          <w:tcPr>
-            <w:tcW w:w="3823" w:type="dxa"/>
-            <w:shd w:val="clear" w:color="auto" w:fill="D9E2F3" w:themeFill="accent1" w:themeFillTint="33"/>
-          </w:tcPr>
-          <w:p>
-            <w:pPr>
-              <w:rPr>
-                <w:b/>
-              </w:rPr>
-            </w:pPr>
-            <w:r>
-              <w:rPr>
-                <w:b/>
-              </w:rPr>
-              <w:t xml:space="preserve">Initial </w:t>
-            </w:r>
-            <w:r>
-              <w:rPr>
-                <w:b/>
-              </w:rPr>
-              <w:t>PCB Assembly</w:t>
-            </w:r>
-            <w:r>
-              <w:rPr>
-                <w:b/>
-              </w:rPr>
-              <w:t xml:space="preserve"> and Verification</w:t>
-            </w:r>
-          </w:p>
-        </w:tc>
-        <w:tc>
-          <w:tcPr>
-            <w:tcW w:w="1559" w:type="dxa"/>
-            <w:shd w:val="clear" w:color="auto" w:fill="auto"/>
-          </w:tcPr>
-          <w:p/>
-        </w:tc>
-        <w:tc>
-          <w:tcPr>
-            <w:tcW w:w="3969" w:type="dxa"/>
-            <w:shd w:val="clear" w:color="auto" w:fill="auto"/>
-          </w:tcPr>
-          <w:p/>
-        </w:tc>
-      </w:tr>
-      <w:tr>
-        <w:tc>
-          <w:tcPr>
-            <w:tcW w:w="3823" w:type="dxa"/>
-            <w:shd w:val="clear" w:color="auto" w:fill="D9E2F3" w:themeFill="accent1" w:themeFillTint="33"/>
-          </w:tcPr>
-          <w:p>
-            <w:pPr>
-              <w:pStyle w:val="ListParagraph"/>
-            </w:pPr>
-            <w:r>
-              <w:t>COMM/OBC/EPS</w:t>
-            </w:r>
-          </w:p>
-        </w:tc>
-        <w:tc>
-          <w:tcPr>
-            <w:tcW w:w="1559" w:type="dxa"/>
-            <w:shd w:val="clear" w:color="auto" w:fill="auto"/>
-          </w:tcPr>
-          <w:p/>
-        </w:tc>
-        <w:tc>
-          <w:tcPr>
-            <w:tcW w:w="3969" w:type="dxa"/>
-            <w:shd w:val="clear" w:color="auto" w:fill="auto"/>
-          </w:tcPr>
-          <w:p/>
-        </w:tc>
-      </w:tr>
-      <w:tr>
-        <w:tc>
-          <w:tcPr>
-            <w:tcW w:w="3823" w:type="dxa"/>
-            <w:shd w:val="clear" w:color="auto" w:fill="D9E2F3" w:themeFill="accent1" w:themeFillTint="33"/>
-          </w:tcPr>
-          <w:p>
-            <w:pPr>
-              <w:pStyle w:val="ListParagraph"/>
-            </w:pPr>
-            <w:r>
-              <w:t>PAY-SSM</w:t>
-            </w:r>
-          </w:p>
-        </w:tc>
-        <w:tc>
-          <w:tcPr>
-            <w:tcW w:w="1559" w:type="dxa"/>
-            <w:shd w:val="clear" w:color="auto" w:fill="auto"/>
-          </w:tcPr>
-          <w:p/>
-        </w:tc>
-        <w:tc>
-          <w:tcPr>
-            <w:tcW w:w="3969" w:type="dxa"/>
-            <w:shd w:val="clear" w:color="auto" w:fill="auto"/>
-          </w:tcPr>
-          <w:p/>
-        </w:tc>
-      </w:tr>
-      <w:tr>
-        <w:tc>
-          <w:tcPr>
-            <w:tcW w:w="3823" w:type="dxa"/>
-            <w:shd w:val="clear" w:color="auto" w:fill="D9E2F3" w:themeFill="accent1" w:themeFillTint="33"/>
-          </w:tcPr>
-          <w:p>
-            <w:pPr>
-              <w:pStyle w:val="ListParagraph"/>
-            </w:pPr>
-            <w:r>
-              <w:t>PAY-SENSOR</w:t>
-            </w:r>
-          </w:p>
-        </w:tc>
-        <w:tc>
-          <w:tcPr>
-            <w:tcW w:w="1559" w:type="dxa"/>
-            <w:shd w:val="clear" w:color="auto" w:fill="auto"/>
-          </w:tcPr>
-          <w:p/>
-        </w:tc>
-        <w:tc>
-          <w:tcPr>
-            <w:tcW w:w="3969" w:type="dxa"/>
-            <w:shd w:val="clear" w:color="auto" w:fill="auto"/>
-          </w:tcPr>
-          <w:p/>
-        </w:tc>
-      </w:tr>
-      <w:tr>
-        <w:tc>
-          <w:tcPr>
-            <w:tcW w:w="3823" w:type="dxa"/>
-            <w:shd w:val="clear" w:color="auto" w:fill="D9E2F3" w:themeFill="accent1" w:themeFillTint="33"/>
-          </w:tcPr>
-          <w:p>
-            <w:pPr>
-              <w:pStyle w:val="ListParagraph"/>
-            </w:pPr>
-            <w:r>
-              <w:t>PAY-LED</w:t>
-            </w:r>
-          </w:p>
-        </w:tc>
-        <w:tc>
-          <w:tcPr>
-            <w:tcW w:w="1559" w:type="dxa"/>
-            <w:shd w:val="clear" w:color="auto" w:fill="auto"/>
-          </w:tcPr>
-          <w:p/>
-        </w:tc>
-        <w:tc>
-          <w:tcPr>
-            <w:tcW w:w="3969" w:type="dxa"/>
-            <w:shd w:val="clear" w:color="auto" w:fill="auto"/>
-          </w:tcPr>
-          <w:p/>
-        </w:tc>
-      </w:tr>
-      <w:tr>
-        <w:tc>
-          <w:tcPr>
-            <w:tcW w:w="3823" w:type="dxa"/>
-            <w:shd w:val="clear" w:color="auto" w:fill="D9E2F3" w:themeFill="accent1" w:themeFillTint="33"/>
-          </w:tcPr>
-          <w:p>
-            <w:pPr>
-              <w:pStyle w:val="ListParagraph"/>
-            </w:pPr>
-            <w:r>
-              <w:t>Solar Panels</w:t>
-            </w:r>
-          </w:p>
-        </w:tc>
-        <w:tc>
-          <w:tcPr>
-            <w:tcW w:w="1559" w:type="dxa"/>
-            <w:shd w:val="clear" w:color="auto" w:fill="auto"/>
-          </w:tcPr>
-          <w:p/>
-        </w:tc>
-        <w:tc>
-          <w:tcPr>
-            <w:tcW w:w="3969" w:type="dxa"/>
-            <w:shd w:val="clear" w:color="auto" w:fill="auto"/>
-          </w:tcPr>
-          <w:p>
-            <w:r>
-              <w:t xml:space="preserve">Only attach few solar panels </w:t>
-            </w:r>
-          </w:p>
+          <w:p/>
+        </w:tc>
+        <w:tc>
+          <w:tcPr>
+            <w:tcW w:w="3969" w:type="dxa"/>
+            <w:shd w:val="clear" w:color="auto" w:fill="auto"/>
+          </w:tcPr>
+          <w:p/>
         </w:tc>
       </w:tr>
       <w:tr>

</xml_diff>